<commit_message>
Added normalised relationships, corrections to some models, adding check constraints for member attendance, staff class leader, first aid certification, and added lookup table for class type
</commit_message>
<xml_diff>
--- a/Assignments/Ass1B/mm_normalisation.docx
+++ b/Assignments/Ass1B/mm_normalisation.docx
@@ -2237,13 +2237,21 @@
         <w:t>session_attended</w:t>
       </w:r>
       <w:proofErr w:type="spellEnd"/>
+    </w:p>
+    <w:p/>
+    <w:p>
+      <w:pPr>
+        <w:rPr>
+          <w:b/>
+          <w:bCs/>
+        </w:rPr>
+      </w:pPr>
     </w:p>
     <w:p/>
     <w:p/>
     <w:p/>
     <w:p/>
     <w:p/>
-    <w:p/>
     <w:p>
       <w:pPr>
         <w:pStyle w:val="Heading2"/>
@@ -3128,6 +3136,519 @@
         <w:t>)</w:t>
       </w:r>
     </w:p>
+    <w:p>
+      <w:pPr>
+        <w:rPr>
+          <w:strike/>
+        </w:rPr>
+      </w:pPr>
+      <w:r>
+        <w:rPr>
+          <w:strike/>
+        </w:rPr>
+        <w:lastRenderedPageBreak/>
+        <w:t>CLASS(</w:t>
+      </w:r>
+      <w:proofErr w:type="spellStart"/>
+      <w:r>
+        <w:rPr>
+          <w:strike/>
+          <w:u w:val="single"/>
+        </w:rPr>
+        <w:t>centre_id</w:t>
+      </w:r>
+      <w:proofErr w:type="spellEnd"/>
+      <w:r>
+        <w:rPr>
+          <w:strike/>
+        </w:rPr>
+        <w:t xml:space="preserve">, </w:t>
+      </w:r>
+      <w:proofErr w:type="spellStart"/>
+      <w:r>
+        <w:rPr>
+          <w:strike/>
+          <w:u w:val="single"/>
+        </w:rPr>
+        <w:t>class_no</w:t>
+      </w:r>
+      <w:proofErr w:type="spellEnd"/>
+      <w:r>
+        <w:rPr>
+          <w:strike/>
+        </w:rPr>
+        <w:t xml:space="preserve">, </w:t>
+      </w:r>
+      <w:proofErr w:type="spellStart"/>
+      <w:r>
+        <w:rPr>
+          <w:strike/>
+        </w:rPr>
+        <w:t>class_type</w:t>
+      </w:r>
+      <w:proofErr w:type="spellEnd"/>
+      <w:r>
+        <w:rPr>
+          <w:strike/>
+        </w:rPr>
+        <w:t xml:space="preserve">, </w:t>
+      </w:r>
+      <w:proofErr w:type="spellStart"/>
+      <w:r>
+        <w:rPr>
+          <w:strike/>
+        </w:rPr>
+        <w:t>class_desc</w:t>
+      </w:r>
+      <w:proofErr w:type="spellEnd"/>
+      <w:r>
+        <w:rPr>
+          <w:strike/>
+        </w:rPr>
+        <w:t xml:space="preserve">, </w:t>
+      </w:r>
+      <w:proofErr w:type="spellStart"/>
+      <w:r>
+        <w:rPr>
+          <w:strike/>
+        </w:rPr>
+        <w:t>facility_room_no</w:t>
+      </w:r>
+      <w:proofErr w:type="spellEnd"/>
+      <w:r>
+        <w:rPr>
+          <w:strike/>
+        </w:rPr>
+        <w:t xml:space="preserve">, </w:t>
+      </w:r>
+      <w:proofErr w:type="spellStart"/>
+      <w:r>
+        <w:rPr>
+          <w:strike/>
+        </w:rPr>
+        <w:t>class_start_date_time</w:t>
+      </w:r>
+      <w:proofErr w:type="spellEnd"/>
+      <w:r>
+        <w:rPr>
+          <w:strike/>
+        </w:rPr>
+        <w:t xml:space="preserve">, </w:t>
+      </w:r>
+      <w:proofErr w:type="spellStart"/>
+      <w:r>
+        <w:rPr>
+          <w:strike/>
+        </w:rPr>
+        <w:t>class_no_of_sessions</w:t>
+      </w:r>
+      <w:proofErr w:type="spellEnd"/>
+      <w:r>
+        <w:rPr>
+          <w:strike/>
+        </w:rPr>
+        <w:t>)</w:t>
+      </w:r>
+    </w:p>
+    <w:p>
+      <w:pPr>
+        <w:rPr>
+          <w:strike/>
+        </w:rPr>
+      </w:pPr>
+      <w:r>
+        <w:rPr>
+          <w:strike/>
+        </w:rPr>
+        <w:t>CENTRE(</w:t>
+      </w:r>
+      <w:proofErr w:type="spellStart"/>
+      <w:r>
+        <w:rPr>
+          <w:strike/>
+          <w:u w:val="single"/>
+        </w:rPr>
+        <w:t>centre_id</w:t>
+      </w:r>
+      <w:proofErr w:type="spellEnd"/>
+      <w:r>
+        <w:rPr>
+          <w:strike/>
+        </w:rPr>
+        <w:t xml:space="preserve">, </w:t>
+      </w:r>
+      <w:proofErr w:type="spellStart"/>
+      <w:r>
+        <w:rPr>
+          <w:strike/>
+        </w:rPr>
+        <w:t>centre_name</w:t>
+      </w:r>
+      <w:proofErr w:type="spellEnd"/>
+      <w:r>
+        <w:rPr>
+          <w:strike/>
+        </w:rPr>
+        <w:t xml:space="preserve">, </w:t>
+      </w:r>
+      <w:proofErr w:type="spellStart"/>
+      <w:r>
+        <w:rPr>
+          <w:strike/>
+        </w:rPr>
+        <w:t>centre_street</w:t>
+      </w:r>
+      <w:proofErr w:type="spellEnd"/>
+      <w:r>
+        <w:rPr>
+          <w:strike/>
+        </w:rPr>
+        <w:t xml:space="preserve">, </w:t>
+      </w:r>
+      <w:proofErr w:type="spellStart"/>
+      <w:r>
+        <w:rPr>
+          <w:strike/>
+        </w:rPr>
+        <w:t>centre_town</w:t>
+      </w:r>
+      <w:proofErr w:type="spellEnd"/>
+      <w:r>
+        <w:rPr>
+          <w:strike/>
+        </w:rPr>
+        <w:t xml:space="preserve">, </w:t>
+      </w:r>
+      <w:proofErr w:type="spellStart"/>
+      <w:r>
+        <w:rPr>
+          <w:strike/>
+        </w:rPr>
+        <w:t>centre_postcode</w:t>
+      </w:r>
+      <w:proofErr w:type="spellEnd"/>
+      <w:r>
+        <w:rPr>
+          <w:strike/>
+        </w:rPr>
+        <w:t>)</w:t>
+      </w:r>
+    </w:p>
+    <w:p>
+      <w:pPr>
+        <w:rPr>
+          <w:strike/>
+        </w:rPr>
+      </w:pPr>
+      <w:r>
+        <w:rPr>
+          <w:strike/>
+        </w:rPr>
+        <w:t>CLASS_STAFF</w:t>
+      </w:r>
+      <w:r>
+        <w:rPr>
+          <w:strike/>
+          <w:u w:val="single"/>
+        </w:rPr>
+        <w:t>(</w:t>
+      </w:r>
+      <w:proofErr w:type="spellStart"/>
+      <w:r>
+        <w:rPr>
+          <w:strike/>
+          <w:u w:val="single"/>
+        </w:rPr>
+        <w:t>centre_id</w:t>
+      </w:r>
+      <w:proofErr w:type="spellEnd"/>
+      <w:r>
+        <w:rPr>
+          <w:strike/>
+        </w:rPr>
+        <w:t xml:space="preserve">, </w:t>
+      </w:r>
+      <w:proofErr w:type="spellStart"/>
+      <w:r>
+        <w:rPr>
+          <w:strike/>
+          <w:u w:val="single"/>
+        </w:rPr>
+        <w:t>class_no</w:t>
+      </w:r>
+      <w:proofErr w:type="spellEnd"/>
+      <w:r>
+        <w:rPr>
+          <w:strike/>
+        </w:rPr>
+        <w:t xml:space="preserve">, </w:t>
+      </w:r>
+      <w:proofErr w:type="spellStart"/>
+      <w:r>
+        <w:rPr>
+          <w:strike/>
+          <w:u w:val="single"/>
+        </w:rPr>
+        <w:t>staff_id</w:t>
+      </w:r>
+      <w:proofErr w:type="spellEnd"/>
+      <w:r>
+        <w:rPr>
+          <w:strike/>
+          <w:u w:val="single"/>
+        </w:rPr>
+        <w:t>,</w:t>
+      </w:r>
+      <w:r>
+        <w:rPr>
+          <w:strike/>
+        </w:rPr>
+        <w:t xml:space="preserve"> </w:t>
+      </w:r>
+      <w:proofErr w:type="spellStart"/>
+      <w:r>
+        <w:rPr>
+          <w:strike/>
+        </w:rPr>
+        <w:t>staff_class_leader</w:t>
+      </w:r>
+      <w:proofErr w:type="spellEnd"/>
+      <w:r>
+        <w:rPr>
+          <w:strike/>
+        </w:rPr>
+        <w:t>)</w:t>
+      </w:r>
+    </w:p>
+    <w:p>
+      <w:pPr>
+        <w:rPr>
+          <w:strike/>
+        </w:rPr>
+      </w:pPr>
+      <w:r>
+        <w:rPr>
+          <w:strike/>
+        </w:rPr>
+        <w:t>STAFF(</w:t>
+      </w:r>
+      <w:proofErr w:type="spellStart"/>
+      <w:r>
+        <w:rPr>
+          <w:strike/>
+          <w:u w:val="single"/>
+        </w:rPr>
+        <w:t>staff_id</w:t>
+      </w:r>
+      <w:proofErr w:type="spellEnd"/>
+      <w:r>
+        <w:rPr>
+          <w:strike/>
+        </w:rPr>
+        <w:t xml:space="preserve">, </w:t>
+      </w:r>
+      <w:proofErr w:type="spellStart"/>
+      <w:r>
+        <w:rPr>
+          <w:strike/>
+        </w:rPr>
+        <w:t>staff_name</w:t>
+      </w:r>
+      <w:proofErr w:type="spellEnd"/>
+      <w:r>
+        <w:rPr>
+          <w:strike/>
+        </w:rPr>
+        <w:t xml:space="preserve">, </w:t>
+      </w:r>
+      <w:proofErr w:type="spellStart"/>
+      <w:r>
+        <w:rPr>
+          <w:strike/>
+        </w:rPr>
+        <w:t>staff_first_aid_cert</w:t>
+      </w:r>
+      <w:proofErr w:type="spellEnd"/>
+      <w:r>
+        <w:rPr>
+          <w:strike/>
+        </w:rPr>
+        <w:t>)</w:t>
+      </w:r>
+    </w:p>
+    <w:p>
+      <w:pPr>
+        <w:rPr>
+          <w:strike/>
+        </w:rPr>
+      </w:pPr>
+      <w:r>
+        <w:rPr>
+          <w:strike/>
+        </w:rPr>
+        <w:t>CLASS_MEMBER(</w:t>
+      </w:r>
+      <w:proofErr w:type="spellStart"/>
+      <w:r>
+        <w:rPr>
+          <w:strike/>
+          <w:u w:val="single"/>
+        </w:rPr>
+        <w:t>centre_id</w:t>
+      </w:r>
+      <w:proofErr w:type="spellEnd"/>
+      <w:r>
+        <w:rPr>
+          <w:strike/>
+          <w:u w:val="single"/>
+        </w:rPr>
+        <w:t xml:space="preserve">, </w:t>
+      </w:r>
+      <w:proofErr w:type="spellStart"/>
+      <w:r>
+        <w:rPr>
+          <w:strike/>
+          <w:u w:val="single"/>
+        </w:rPr>
+        <w:t>class_no</w:t>
+      </w:r>
+      <w:proofErr w:type="spellEnd"/>
+      <w:r>
+        <w:rPr>
+          <w:strike/>
+          <w:u w:val="single"/>
+        </w:rPr>
+        <w:t xml:space="preserve">, </w:t>
+      </w:r>
+      <w:proofErr w:type="spellStart"/>
+      <w:r>
+        <w:rPr>
+          <w:strike/>
+          <w:u w:val="single"/>
+        </w:rPr>
+        <w:t>member_no</w:t>
+      </w:r>
+      <w:proofErr w:type="spellEnd"/>
+      <w:r>
+        <w:rPr>
+          <w:strike/>
+        </w:rPr>
+        <w:t>,</w:t>
+      </w:r>
+      <w:r>
+        <w:rPr>
+          <w:strike/>
+          <w:u w:val="single"/>
+        </w:rPr>
+        <w:t xml:space="preserve"> </w:t>
+      </w:r>
+      <w:proofErr w:type="spellStart"/>
+      <w:r>
+        <w:rPr>
+          <w:strike/>
+        </w:rPr>
+        <w:t>member_payment_date</w:t>
+      </w:r>
+      <w:proofErr w:type="spellEnd"/>
+      <w:r>
+        <w:rPr>
+          <w:strike/>
+        </w:rPr>
+        <w:t xml:space="preserve">, </w:t>
+      </w:r>
+      <w:proofErr w:type="spellStart"/>
+      <w:r>
+        <w:rPr>
+          <w:strike/>
+        </w:rPr>
+        <w:t>member_total_attendance</w:t>
+      </w:r>
+      <w:proofErr w:type="spellEnd"/>
+      <w:r>
+        <w:rPr>
+          <w:strike/>
+        </w:rPr>
+        <w:t>)</w:t>
+      </w:r>
+    </w:p>
+    <w:p>
+      <w:r>
+        <w:t>MEMBER_SESSION(</w:t>
+      </w:r>
+      <w:proofErr w:type="spellStart"/>
+      <w:r>
+        <w:rPr>
+          <w:u w:val="single"/>
+        </w:rPr>
+        <w:t>centre_id</w:t>
+      </w:r>
+      <w:proofErr w:type="spellEnd"/>
+      <w:r>
+        <w:rPr>
+          <w:u w:val="single"/>
+        </w:rPr>
+        <w:t>,</w:t>
+      </w:r>
+      <w:r>
+        <w:t xml:space="preserve"> </w:t>
+      </w:r>
+      <w:proofErr w:type="spellStart"/>
+      <w:r>
+        <w:rPr>
+          <w:u w:val="single"/>
+        </w:rPr>
+        <w:t>class_no</w:t>
+      </w:r>
+      <w:proofErr w:type="spellEnd"/>
+      <w:r>
+        <w:rPr>
+          <w:u w:val="single"/>
+        </w:rPr>
+        <w:t>,</w:t>
+      </w:r>
+      <w:r>
+        <w:t xml:space="preserve"> </w:t>
+      </w:r>
+      <w:proofErr w:type="spellStart"/>
+      <w:r>
+        <w:rPr>
+          <w:u w:val="single"/>
+        </w:rPr>
+        <w:t>member_no</w:t>
+      </w:r>
+      <w:proofErr w:type="spellEnd"/>
+      <w:r>
+        <w:t xml:space="preserve">, </w:t>
+      </w:r>
+      <w:proofErr w:type="spellStart"/>
+      <w:r>
+        <w:rPr>
+          <w:u w:val="single"/>
+        </w:rPr>
+        <w:t>session_date</w:t>
+      </w:r>
+      <w:proofErr w:type="spellEnd"/>
+      <w:r>
+        <w:rPr>
+          <w:u w:val="single"/>
+        </w:rPr>
+        <w:t>,</w:t>
+      </w:r>
+      <w:r>
+        <w:t xml:space="preserve"> </w:t>
+      </w:r>
+      <w:proofErr w:type="spellStart"/>
+      <w:r>
+        <w:t>session_attended</w:t>
+      </w:r>
+      <w:proofErr w:type="spellEnd"/>
+      <w:r>
+        <w:t>)</w:t>
+      </w:r>
+    </w:p>
+    <w:p/>
+    <w:p/>
+    <w:p/>
     <w:sectPr>
       <w:footerReference w:type="default" r:id="rId7"/>
       <w:pgSz w:w="12240" w:h="15840"/>
@@ -4357,7 +4878,7 @@
   <w:style w:type="paragraph" w:default="1" w:styleId="Normal">
     <w:name w:val="Normal"/>
     <w:qFormat/>
-    <w:rsid w:val="00FF3349"/>
+    <w:rsid w:val="00167D7D"/>
   </w:style>
   <w:style w:type="paragraph" w:styleId="Heading1">
     <w:name w:val="heading 1"/>

</xml_diff>

<commit_message>
Edited normalisation document, added assumptions document, minor correction in logical diagram
</commit_message>
<xml_diff>
--- a/Assignments/Ass1B/mm_normalisation.docx
+++ b/Assignments/Ass1B/mm_normalisation.docx
@@ -3137,515 +3137,336 @@
       </w:r>
     </w:p>
     <w:p>
+      <w:r>
+        <w:lastRenderedPageBreak/>
+        <w:t xml:space="preserve">Considering the logical model diagram, CLASS_MEMBER is the same relation as ENROLLMENT in the logical model.  MEMBER_SESSION is renamed to be MEMBER_ATTENDANCE in the logical model. </w:t>
+      </w:r>
+    </w:p>
+    <w:p>
+      <w:pPr>
+        <w:rPr>
+          <w:b/>
+          <w:bCs/>
+        </w:rPr>
+      </w:pPr>
+      <w:r>
+        <w:rPr>
+          <w:b/>
+          <w:bCs/>
+        </w:rPr>
+        <w:t>Therefore, the final normalized relations are,</w:t>
+      </w:r>
+    </w:p>
+    <w:p>
+      <w:r>
+        <w:t>CLASS(</w:t>
+      </w:r>
+      <w:proofErr w:type="spellStart"/>
+      <w:r>
+        <w:rPr>
+          <w:u w:val="single"/>
+        </w:rPr>
+        <w:t>centre_id</w:t>
+      </w:r>
+      <w:proofErr w:type="spellEnd"/>
+      <w:r>
+        <w:t xml:space="preserve">, </w:t>
+      </w:r>
+      <w:proofErr w:type="spellStart"/>
+      <w:r>
+        <w:rPr>
+          <w:u w:val="single"/>
+        </w:rPr>
+        <w:t>class_no</w:t>
+      </w:r>
+      <w:proofErr w:type="spellEnd"/>
+      <w:r>
+        <w:t xml:space="preserve">, </w:t>
+      </w:r>
+      <w:proofErr w:type="spellStart"/>
+      <w:r>
+        <w:t>class_type</w:t>
+      </w:r>
+      <w:proofErr w:type="spellEnd"/>
+      <w:r>
+        <w:t xml:space="preserve">, </w:t>
+      </w:r>
+      <w:proofErr w:type="spellStart"/>
+      <w:r>
+        <w:t>class_desc</w:t>
+      </w:r>
+      <w:proofErr w:type="spellEnd"/>
+      <w:r>
+        <w:t xml:space="preserve">, </w:t>
+      </w:r>
+      <w:proofErr w:type="spellStart"/>
+      <w:r>
+        <w:t>facility_room_no</w:t>
+      </w:r>
+      <w:proofErr w:type="spellEnd"/>
+      <w:r>
+        <w:t xml:space="preserve">, </w:t>
+      </w:r>
+      <w:proofErr w:type="spellStart"/>
+      <w:r>
+        <w:t>class_start_date_time</w:t>
+      </w:r>
+      <w:proofErr w:type="spellEnd"/>
+      <w:r>
+        <w:t xml:space="preserve">, </w:t>
+      </w:r>
+      <w:proofErr w:type="spellStart"/>
+      <w:r>
+        <w:t>class_no_of_sessions</w:t>
+      </w:r>
+      <w:proofErr w:type="spellEnd"/>
+      <w:r>
+        <w:t>)</w:t>
+      </w:r>
+    </w:p>
+    <w:p>
+      <w:r>
+        <w:t>CLASS_STAFF</w:t>
+      </w:r>
+      <w:r>
+        <w:rPr>
+          <w:u w:val="single"/>
+        </w:rPr>
+        <w:t>(</w:t>
+      </w:r>
+      <w:proofErr w:type="spellStart"/>
+      <w:r>
+        <w:rPr>
+          <w:u w:val="single"/>
+        </w:rPr>
+        <w:t>centre_id</w:t>
+      </w:r>
+      <w:proofErr w:type="spellEnd"/>
+      <w:r>
+        <w:t xml:space="preserve">, </w:t>
+      </w:r>
+      <w:proofErr w:type="spellStart"/>
+      <w:r>
+        <w:rPr>
+          <w:u w:val="single"/>
+        </w:rPr>
+        <w:t>class_no</w:t>
+      </w:r>
+      <w:proofErr w:type="spellEnd"/>
+      <w:r>
+        <w:t xml:space="preserve">, </w:t>
+      </w:r>
+      <w:proofErr w:type="spellStart"/>
+      <w:r>
+        <w:rPr>
+          <w:u w:val="single"/>
+        </w:rPr>
+        <w:t>staff_id</w:t>
+      </w:r>
+      <w:proofErr w:type="spellEnd"/>
+      <w:r>
+        <w:rPr>
+          <w:u w:val="single"/>
+        </w:rPr>
+        <w:t>,</w:t>
+      </w:r>
+      <w:r>
+        <w:t xml:space="preserve"> </w:t>
+      </w:r>
+      <w:proofErr w:type="spellStart"/>
+      <w:r>
+        <w:t>staff_class_leader</w:t>
+      </w:r>
+      <w:proofErr w:type="spellEnd"/>
+      <w:r>
+        <w:t>)</w:t>
+      </w:r>
+    </w:p>
+    <w:p>
+      <w:r>
+        <w:t>STAFF(</w:t>
+      </w:r>
+      <w:proofErr w:type="spellStart"/>
+      <w:r>
+        <w:rPr>
+          <w:u w:val="single"/>
+        </w:rPr>
+        <w:t>staff_id</w:t>
+      </w:r>
+      <w:proofErr w:type="spellEnd"/>
+      <w:r>
+        <w:t xml:space="preserve">, </w:t>
+      </w:r>
+      <w:proofErr w:type="spellStart"/>
+      <w:r>
+        <w:t>staff_name</w:t>
+      </w:r>
+      <w:proofErr w:type="spellEnd"/>
+      <w:r>
+        <w:t xml:space="preserve">, </w:t>
+      </w:r>
+      <w:proofErr w:type="spellStart"/>
+      <w:r>
+        <w:t>staff_first_aid_cert</w:t>
+      </w:r>
+      <w:proofErr w:type="spellEnd"/>
+      <w:r>
+        <w:t>)</w:t>
+      </w:r>
+    </w:p>
+    <w:p>
+      <w:r>
+        <w:t>ENROLLMENT</w:t>
+      </w:r>
+      <w:r>
+        <w:t>(</w:t>
+      </w:r>
+      <w:proofErr w:type="spellStart"/>
+      <w:r>
+        <w:rPr>
+          <w:u w:val="single"/>
+        </w:rPr>
+        <w:t>centre_id</w:t>
+      </w:r>
+      <w:proofErr w:type="spellEnd"/>
+      <w:r>
+        <w:rPr>
+          <w:u w:val="single"/>
+        </w:rPr>
+        <w:t xml:space="preserve">, </w:t>
+      </w:r>
+      <w:proofErr w:type="spellStart"/>
+      <w:r>
+        <w:rPr>
+          <w:u w:val="single"/>
+        </w:rPr>
+        <w:t>class_no</w:t>
+      </w:r>
+      <w:proofErr w:type="spellEnd"/>
+      <w:r>
+        <w:rPr>
+          <w:u w:val="single"/>
+        </w:rPr>
+        <w:t xml:space="preserve">, </w:t>
+      </w:r>
+      <w:proofErr w:type="spellStart"/>
+      <w:r>
+        <w:rPr>
+          <w:u w:val="single"/>
+        </w:rPr>
+        <w:t>member_no</w:t>
+      </w:r>
+      <w:proofErr w:type="spellEnd"/>
+      <w:r>
+        <w:t>,</w:t>
+      </w:r>
+      <w:r>
+        <w:rPr>
+          <w:u w:val="single"/>
+        </w:rPr>
+        <w:t xml:space="preserve"> </w:t>
+      </w:r>
+      <w:proofErr w:type="spellStart"/>
+      <w:r>
+        <w:t>member_payment_date</w:t>
+      </w:r>
+      <w:proofErr w:type="spellEnd"/>
+      <w:r>
+        <w:t xml:space="preserve">, </w:t>
+      </w:r>
+      <w:proofErr w:type="spellStart"/>
+      <w:r>
+        <w:t>member_total_attendance</w:t>
+      </w:r>
+      <w:proofErr w:type="spellEnd"/>
+      <w:r>
+        <w:t>)</w:t>
+      </w:r>
+    </w:p>
+    <w:p>
+      <w:r>
+        <w:t>MEMBER_SESSION(</w:t>
+      </w:r>
+      <w:proofErr w:type="spellStart"/>
+      <w:r>
+        <w:rPr>
+          <w:u w:val="single"/>
+        </w:rPr>
+        <w:t>centre_id</w:t>
+      </w:r>
+      <w:proofErr w:type="spellEnd"/>
+      <w:r>
+        <w:rPr>
+          <w:u w:val="single"/>
+        </w:rPr>
+        <w:t>,</w:t>
+      </w:r>
+      <w:r>
+        <w:t xml:space="preserve"> </w:t>
+      </w:r>
+      <w:proofErr w:type="spellStart"/>
+      <w:r>
+        <w:rPr>
+          <w:u w:val="single"/>
+        </w:rPr>
+        <w:t>class_no</w:t>
+      </w:r>
+      <w:proofErr w:type="spellEnd"/>
+      <w:r>
+        <w:rPr>
+          <w:u w:val="single"/>
+        </w:rPr>
+        <w:t>,</w:t>
+      </w:r>
+      <w:r>
+        <w:t xml:space="preserve"> </w:t>
+      </w:r>
+      <w:proofErr w:type="spellStart"/>
+      <w:r>
+        <w:rPr>
+          <w:u w:val="single"/>
+        </w:rPr>
+        <w:t>member_no</w:t>
+      </w:r>
+      <w:proofErr w:type="spellEnd"/>
+      <w:r>
+        <w:t xml:space="preserve">, </w:t>
+      </w:r>
+      <w:proofErr w:type="spellStart"/>
+      <w:r>
+        <w:rPr>
+          <w:u w:val="single"/>
+        </w:rPr>
+        <w:t>session_date</w:t>
+      </w:r>
+      <w:proofErr w:type="spellEnd"/>
+      <w:r>
+        <w:rPr>
+          <w:u w:val="single"/>
+        </w:rPr>
+        <w:t>,</w:t>
+      </w:r>
+      <w:r>
+        <w:t xml:space="preserve"> </w:t>
+      </w:r>
+      <w:proofErr w:type="spellStart"/>
+      <w:r>
+        <w:t>session_attended</w:t>
+      </w:r>
+      <w:proofErr w:type="spellEnd"/>
+      <w:r>
+        <w:t>)</w:t>
+      </w:r>
+    </w:p>
+    <w:p/>
+    <w:p>
       <w:pPr>
         <w:rPr>
           <w:strike/>
         </w:rPr>
       </w:pPr>
-      <w:r>
-        <w:rPr>
-          <w:strike/>
-        </w:rPr>
-        <w:lastRenderedPageBreak/>
-        <w:t>CLASS(</w:t>
-      </w:r>
-      <w:proofErr w:type="spellStart"/>
-      <w:r>
-        <w:rPr>
-          <w:strike/>
-          <w:u w:val="single"/>
-        </w:rPr>
-        <w:t>centre_id</w:t>
-      </w:r>
-      <w:proofErr w:type="spellEnd"/>
-      <w:r>
-        <w:rPr>
-          <w:strike/>
-        </w:rPr>
-        <w:t xml:space="preserve">, </w:t>
-      </w:r>
-      <w:proofErr w:type="spellStart"/>
-      <w:r>
-        <w:rPr>
-          <w:strike/>
-          <w:u w:val="single"/>
-        </w:rPr>
-        <w:t>class_no</w:t>
-      </w:r>
-      <w:proofErr w:type="spellEnd"/>
-      <w:r>
-        <w:rPr>
-          <w:strike/>
-        </w:rPr>
-        <w:t xml:space="preserve">, </w:t>
-      </w:r>
-      <w:proofErr w:type="spellStart"/>
-      <w:r>
-        <w:rPr>
-          <w:strike/>
-        </w:rPr>
-        <w:t>class_type</w:t>
-      </w:r>
-      <w:proofErr w:type="spellEnd"/>
-      <w:r>
-        <w:rPr>
-          <w:strike/>
-        </w:rPr>
-        <w:t xml:space="preserve">, </w:t>
-      </w:r>
-      <w:proofErr w:type="spellStart"/>
-      <w:r>
-        <w:rPr>
-          <w:strike/>
-        </w:rPr>
-        <w:t>class_desc</w:t>
-      </w:r>
-      <w:proofErr w:type="spellEnd"/>
-      <w:r>
-        <w:rPr>
-          <w:strike/>
-        </w:rPr>
-        <w:t xml:space="preserve">, </w:t>
-      </w:r>
-      <w:proofErr w:type="spellStart"/>
-      <w:r>
-        <w:rPr>
-          <w:strike/>
-        </w:rPr>
-        <w:t>facility_room_no</w:t>
-      </w:r>
-      <w:proofErr w:type="spellEnd"/>
-      <w:r>
-        <w:rPr>
-          <w:strike/>
-        </w:rPr>
-        <w:t xml:space="preserve">, </w:t>
-      </w:r>
-      <w:proofErr w:type="spellStart"/>
-      <w:r>
-        <w:rPr>
-          <w:strike/>
-        </w:rPr>
-        <w:t>class_start_date_time</w:t>
-      </w:r>
-      <w:proofErr w:type="spellEnd"/>
-      <w:r>
-        <w:rPr>
-          <w:strike/>
-        </w:rPr>
-        <w:t xml:space="preserve">, </w:t>
-      </w:r>
-      <w:proofErr w:type="spellStart"/>
-      <w:r>
-        <w:rPr>
-          <w:strike/>
-        </w:rPr>
-        <w:t>class_no_of_sessions</w:t>
-      </w:r>
-      <w:proofErr w:type="spellEnd"/>
-      <w:r>
-        <w:rPr>
-          <w:strike/>
-        </w:rPr>
-        <w:t>)</w:t>
-      </w:r>
-    </w:p>
-    <w:p>
-      <w:pPr>
-        <w:rPr>
-          <w:strike/>
-        </w:rPr>
-      </w:pPr>
-      <w:r>
-        <w:rPr>
-          <w:strike/>
-        </w:rPr>
-        <w:t>CENTRE(</w:t>
-      </w:r>
-      <w:proofErr w:type="spellStart"/>
-      <w:r>
-        <w:rPr>
-          <w:strike/>
-          <w:u w:val="single"/>
-        </w:rPr>
-        <w:t>centre_id</w:t>
-      </w:r>
-      <w:proofErr w:type="spellEnd"/>
-      <w:r>
-        <w:rPr>
-          <w:strike/>
-        </w:rPr>
-        <w:t xml:space="preserve">, </w:t>
-      </w:r>
-      <w:proofErr w:type="spellStart"/>
-      <w:r>
-        <w:rPr>
-          <w:strike/>
-        </w:rPr>
-        <w:t>centre_name</w:t>
-      </w:r>
-      <w:proofErr w:type="spellEnd"/>
-      <w:r>
-        <w:rPr>
-          <w:strike/>
-        </w:rPr>
-        <w:t xml:space="preserve">, </w:t>
-      </w:r>
-      <w:proofErr w:type="spellStart"/>
-      <w:r>
-        <w:rPr>
-          <w:strike/>
-        </w:rPr>
-        <w:t>centre_street</w:t>
-      </w:r>
-      <w:proofErr w:type="spellEnd"/>
-      <w:r>
-        <w:rPr>
-          <w:strike/>
-        </w:rPr>
-        <w:t xml:space="preserve">, </w:t>
-      </w:r>
-      <w:proofErr w:type="spellStart"/>
-      <w:r>
-        <w:rPr>
-          <w:strike/>
-        </w:rPr>
-        <w:t>centre_town</w:t>
-      </w:r>
-      <w:proofErr w:type="spellEnd"/>
-      <w:r>
-        <w:rPr>
-          <w:strike/>
-        </w:rPr>
-        <w:t xml:space="preserve">, </w:t>
-      </w:r>
-      <w:proofErr w:type="spellStart"/>
-      <w:r>
-        <w:rPr>
-          <w:strike/>
-        </w:rPr>
-        <w:t>centre_postcode</w:t>
-      </w:r>
-      <w:proofErr w:type="spellEnd"/>
-      <w:r>
-        <w:rPr>
-          <w:strike/>
-        </w:rPr>
-        <w:t>)</w:t>
-      </w:r>
-    </w:p>
-    <w:p>
-      <w:pPr>
-        <w:rPr>
-          <w:strike/>
-        </w:rPr>
-      </w:pPr>
-      <w:r>
-        <w:rPr>
-          <w:strike/>
-        </w:rPr>
-        <w:t>CLASS_STAFF</w:t>
-      </w:r>
-      <w:r>
-        <w:rPr>
-          <w:strike/>
-          <w:u w:val="single"/>
-        </w:rPr>
-        <w:t>(</w:t>
-      </w:r>
-      <w:proofErr w:type="spellStart"/>
-      <w:r>
-        <w:rPr>
-          <w:strike/>
-          <w:u w:val="single"/>
-        </w:rPr>
-        <w:t>centre_id</w:t>
-      </w:r>
-      <w:proofErr w:type="spellEnd"/>
-      <w:r>
-        <w:rPr>
-          <w:strike/>
-        </w:rPr>
-        <w:t xml:space="preserve">, </w:t>
-      </w:r>
-      <w:proofErr w:type="spellStart"/>
-      <w:r>
-        <w:rPr>
-          <w:strike/>
-          <w:u w:val="single"/>
-        </w:rPr>
-        <w:t>class_no</w:t>
-      </w:r>
-      <w:proofErr w:type="spellEnd"/>
-      <w:r>
-        <w:rPr>
-          <w:strike/>
-        </w:rPr>
-        <w:t xml:space="preserve">, </w:t>
-      </w:r>
-      <w:proofErr w:type="spellStart"/>
-      <w:r>
-        <w:rPr>
-          <w:strike/>
-          <w:u w:val="single"/>
-        </w:rPr>
-        <w:t>staff_id</w:t>
-      </w:r>
-      <w:proofErr w:type="spellEnd"/>
-      <w:r>
-        <w:rPr>
-          <w:strike/>
-          <w:u w:val="single"/>
-        </w:rPr>
-        <w:t>,</w:t>
-      </w:r>
-      <w:r>
-        <w:rPr>
-          <w:strike/>
-        </w:rPr>
-        <w:t xml:space="preserve"> </w:t>
-      </w:r>
-      <w:proofErr w:type="spellStart"/>
-      <w:r>
-        <w:rPr>
-          <w:strike/>
-        </w:rPr>
-        <w:t>staff_class_leader</w:t>
-      </w:r>
-      <w:proofErr w:type="spellEnd"/>
-      <w:r>
-        <w:rPr>
-          <w:strike/>
-        </w:rPr>
-        <w:t>)</w:t>
-      </w:r>
-    </w:p>
-    <w:p>
-      <w:pPr>
-        <w:rPr>
-          <w:strike/>
-        </w:rPr>
-      </w:pPr>
-      <w:r>
-        <w:rPr>
-          <w:strike/>
-        </w:rPr>
-        <w:t>STAFF(</w:t>
-      </w:r>
-      <w:proofErr w:type="spellStart"/>
-      <w:r>
-        <w:rPr>
-          <w:strike/>
-          <w:u w:val="single"/>
-        </w:rPr>
-        <w:t>staff_id</w:t>
-      </w:r>
-      <w:proofErr w:type="spellEnd"/>
-      <w:r>
-        <w:rPr>
-          <w:strike/>
-        </w:rPr>
-        <w:t xml:space="preserve">, </w:t>
-      </w:r>
-      <w:proofErr w:type="spellStart"/>
-      <w:r>
-        <w:rPr>
-          <w:strike/>
-        </w:rPr>
-        <w:t>staff_name</w:t>
-      </w:r>
-      <w:proofErr w:type="spellEnd"/>
-      <w:r>
-        <w:rPr>
-          <w:strike/>
-        </w:rPr>
-        <w:t xml:space="preserve">, </w:t>
-      </w:r>
-      <w:proofErr w:type="spellStart"/>
-      <w:r>
-        <w:rPr>
-          <w:strike/>
-        </w:rPr>
-        <w:t>staff_first_aid_cert</w:t>
-      </w:r>
-      <w:proofErr w:type="spellEnd"/>
-      <w:r>
-        <w:rPr>
-          <w:strike/>
-        </w:rPr>
-        <w:t>)</w:t>
-      </w:r>
-    </w:p>
-    <w:p>
-      <w:pPr>
-        <w:rPr>
-          <w:strike/>
-        </w:rPr>
-      </w:pPr>
-      <w:r>
-        <w:rPr>
-          <w:strike/>
-        </w:rPr>
-        <w:t>CLASS_MEMBER(</w:t>
-      </w:r>
-      <w:proofErr w:type="spellStart"/>
-      <w:r>
-        <w:rPr>
-          <w:strike/>
-          <w:u w:val="single"/>
-        </w:rPr>
-        <w:t>centre_id</w:t>
-      </w:r>
-      <w:proofErr w:type="spellEnd"/>
-      <w:r>
-        <w:rPr>
-          <w:strike/>
-          <w:u w:val="single"/>
-        </w:rPr>
-        <w:t xml:space="preserve">, </w:t>
-      </w:r>
-      <w:proofErr w:type="spellStart"/>
-      <w:r>
-        <w:rPr>
-          <w:strike/>
-          <w:u w:val="single"/>
-        </w:rPr>
-        <w:t>class_no</w:t>
-      </w:r>
-      <w:proofErr w:type="spellEnd"/>
-      <w:r>
-        <w:rPr>
-          <w:strike/>
-          <w:u w:val="single"/>
-        </w:rPr>
-        <w:t xml:space="preserve">, </w:t>
-      </w:r>
-      <w:proofErr w:type="spellStart"/>
-      <w:r>
-        <w:rPr>
-          <w:strike/>
-          <w:u w:val="single"/>
-        </w:rPr>
-        <w:t>member_no</w:t>
-      </w:r>
-      <w:proofErr w:type="spellEnd"/>
-      <w:r>
-        <w:rPr>
-          <w:strike/>
-        </w:rPr>
-        <w:t>,</w:t>
-      </w:r>
-      <w:r>
-        <w:rPr>
-          <w:strike/>
-          <w:u w:val="single"/>
-        </w:rPr>
-        <w:t xml:space="preserve"> </w:t>
-      </w:r>
-      <w:proofErr w:type="spellStart"/>
-      <w:r>
-        <w:rPr>
-          <w:strike/>
-        </w:rPr>
-        <w:t>member_payment_date</w:t>
-      </w:r>
-      <w:proofErr w:type="spellEnd"/>
-      <w:r>
-        <w:rPr>
-          <w:strike/>
-        </w:rPr>
-        <w:t xml:space="preserve">, </w:t>
-      </w:r>
-      <w:proofErr w:type="spellStart"/>
-      <w:r>
-        <w:rPr>
-          <w:strike/>
-        </w:rPr>
-        <w:t>member_total_attendance</w:t>
-      </w:r>
-      <w:proofErr w:type="spellEnd"/>
-      <w:r>
-        <w:rPr>
-          <w:strike/>
-        </w:rPr>
-        <w:t>)</w:t>
-      </w:r>
-    </w:p>
-    <w:p>
-      <w:r>
-        <w:t>MEMBER_SESSION(</w:t>
-      </w:r>
-      <w:proofErr w:type="spellStart"/>
-      <w:r>
-        <w:rPr>
-          <w:u w:val="single"/>
-        </w:rPr>
-        <w:t>centre_id</w:t>
-      </w:r>
-      <w:proofErr w:type="spellEnd"/>
-      <w:r>
-        <w:rPr>
-          <w:u w:val="single"/>
-        </w:rPr>
-        <w:t>,</w:t>
-      </w:r>
-      <w:r>
-        <w:t xml:space="preserve"> </w:t>
-      </w:r>
-      <w:proofErr w:type="spellStart"/>
-      <w:r>
-        <w:rPr>
-          <w:u w:val="single"/>
-        </w:rPr>
-        <w:t>class_no</w:t>
-      </w:r>
-      <w:proofErr w:type="spellEnd"/>
-      <w:r>
-        <w:rPr>
-          <w:u w:val="single"/>
-        </w:rPr>
-        <w:t>,</w:t>
-      </w:r>
-      <w:r>
-        <w:t xml:space="preserve"> </w:t>
-      </w:r>
-      <w:proofErr w:type="spellStart"/>
-      <w:r>
-        <w:rPr>
-          <w:u w:val="single"/>
-        </w:rPr>
-        <w:t>member_no</w:t>
-      </w:r>
-      <w:proofErr w:type="spellEnd"/>
-      <w:r>
-        <w:t xml:space="preserve">, </w:t>
-      </w:r>
-      <w:proofErr w:type="spellStart"/>
-      <w:r>
-        <w:rPr>
-          <w:u w:val="single"/>
-        </w:rPr>
-        <w:t>session_date</w:t>
-      </w:r>
-      <w:proofErr w:type="spellEnd"/>
-      <w:r>
-        <w:rPr>
-          <w:u w:val="single"/>
-        </w:rPr>
-        <w:t>,</w:t>
-      </w:r>
-      <w:r>
-        <w:t xml:space="preserve"> </w:t>
-      </w:r>
-      <w:proofErr w:type="spellStart"/>
-      <w:r>
-        <w:t>session_attended</w:t>
-      </w:r>
-      <w:proofErr w:type="spellEnd"/>
-      <w:r>
-        <w:t>)</w:t>
-      </w:r>
-    </w:p>
+    </w:p>
+    <w:p/>
     <w:p/>
     <w:p/>
     <w:p/>
@@ -4878,7 +4699,7 @@
   <w:style w:type="paragraph" w:default="1" w:styleId="Normal">
     <w:name w:val="Normal"/>
     <w:qFormat/>
-    <w:rsid w:val="00167D7D"/>
+    <w:rsid w:val="00B507FA"/>
   </w:style>
   <w:style w:type="paragraph" w:styleId="Heading1">
     <w:name w:val="heading 1"/>

</xml_diff>